<commit_message>
adding screenshots to report
</commit_message>
<xml_diff>
--- a/Amplitude Modulation - Project.docx
+++ b/Amplitude Modulation - Project.docx
@@ -9,6 +9,8 @@
           <w:color w:val="FF0000"/>
         </w:rPr>
       </w:pPr>
+      <w:bookmarkStart w:id="0" w:name="_Hlk124797610"/>
+      <w:bookmarkEnd w:id="0"/>
       <w:r>
         <w:rPr>
           <w:noProof/>
@@ -1619,9 +1621,9 @@
         </w:rPr>
         <w:br w:type="page"/>
       </w:r>
-      <w:bookmarkStart w:id="0" w:name="_Hlk120130256"/>
-    </w:p>
-    <w:bookmarkEnd w:id="0"/>
+      <w:bookmarkStart w:id="1" w:name="_Hlk120130256"/>
+    </w:p>
+    <w:bookmarkEnd w:id="1"/>
     <w:p>
       <w:pPr>
         <w:rPr>
@@ -2038,23 +2040,32 @@
     <w:p>
       <w:pPr>
         <w:rPr>
-          <w:b/>
-          <w:bCs/>
-          <w:i/>
-          <w:iCs/>
-          <w:sz w:val="32"/>
-          <w:szCs w:val="32"/>
-        </w:rPr>
-      </w:pPr>
-      <w:r>
-        <w:rPr>
-          <w:b/>
-          <w:bCs/>
-          <w:i/>
-          <w:iCs/>
-          <w:sz w:val="32"/>
-          <w:szCs w:val="32"/>
-        </w:rPr>
+          <w:sz w:val="32"/>
+          <w:szCs w:val="32"/>
+        </w:rPr>
+      </w:pPr>
+    </w:p>
+    <w:p>
+      <w:pPr>
+        <w:rPr>
+          <w:b/>
+          <w:bCs/>
+          <w:i/>
+          <w:iCs/>
+          <w:sz w:val="32"/>
+          <w:szCs w:val="32"/>
+        </w:rPr>
+      </w:pPr>
+      <w:r>
+        <w:rPr>
+          <w:b/>
+          <w:bCs/>
+          <w:i/>
+          <w:iCs/>
+          <w:sz w:val="32"/>
+          <w:szCs w:val="32"/>
+        </w:rPr>
+        <w:lastRenderedPageBreak/>
         <w:t xml:space="preserve">Demodulation </w:t>
       </w:r>
       <w:r>
@@ -2092,7 +2103,6 @@
           <w:sz w:val="32"/>
           <w:szCs w:val="32"/>
         </w:rPr>
-        <w:lastRenderedPageBreak/>
         <w:t xml:space="preserve">A constant is added with the carrier frequency that is calculated with Omega and then we observe the effect of that on the carrier when it’s multiplied by the modulated signal. For this, we have 2 cases where we add this constant on Fc: 2Hz and </w:t>
       </w:r>
       <w:r>
@@ -2272,15 +2282,6 @@
       <w:pPr>
         <w:jc w:val="center"/>
         <w:rPr>
-          <w:sz w:val="32"/>
-          <w:szCs w:val="32"/>
-        </w:rPr>
-      </w:pPr>
-    </w:p>
-    <w:p>
-      <w:pPr>
-        <w:jc w:val="center"/>
-        <w:rPr>
           <w:b/>
           <w:bCs/>
           <w:i/>
@@ -2649,8 +2650,11 @@
       <w:pPr>
         <w:jc w:val="center"/>
         <w:rPr>
-          <w:sz w:val="32"/>
-          <w:szCs w:val="32"/>
+          <w:rFonts w:hint="cs"/>
+          <w:sz w:val="32"/>
+          <w:szCs w:val="32"/>
+          <w:rtl/>
+          <w:lang w:bidi="ar-EG"/>
         </w:rPr>
       </w:pPr>
       <w:r>
@@ -2957,7 +2961,6 @@
       <w:pPr>
         <w:jc w:val="center"/>
         <w:rPr>
-          <w:rFonts w:hint="cs"/>
           <w:b/>
           <w:bCs/>
           <w:i/>
@@ -3014,6 +3017,2675 @@
           </wp:inline>
         </w:drawing>
       </w:r>
+    </w:p>
+    <w:p>
+      <w:pPr>
+        <w:jc w:val="center"/>
+        <w:rPr>
+          <w:b/>
+          <w:bCs/>
+          <w:i/>
+          <w:iCs/>
+          <w:sz w:val="32"/>
+          <w:szCs w:val="32"/>
+          <w:rtl/>
+          <w:lang w:bidi="ar-EG"/>
+        </w:rPr>
+      </w:pPr>
+      <w:r>
+        <w:rPr>
+          <w:b/>
+          <w:bCs/>
+          <w:i/>
+          <w:iCs/>
+          <w:sz w:val="32"/>
+          <w:szCs w:val="32"/>
+          <w:lang w:bidi="ar-EG"/>
+        </w:rPr>
+        <w:t xml:space="preserve">Message </w:t>
+      </w:r>
+      <w:r>
+        <w:rPr>
+          <w:b/>
+          <w:bCs/>
+          <w:i/>
+          <w:iCs/>
+          <w:sz w:val="32"/>
+          <w:szCs w:val="32"/>
+          <w:lang w:bidi="ar-EG"/>
+        </w:rPr>
+        <w:t>2</w:t>
+      </w:r>
+      <w:r>
+        <w:rPr>
+          <w:b/>
+          <w:bCs/>
+          <w:i/>
+          <w:iCs/>
+          <w:sz w:val="32"/>
+          <w:szCs w:val="32"/>
+          <w:lang w:bidi="ar-EG"/>
+        </w:rPr>
+        <w:t xml:space="preserve"> Demodulated signal with synchronous carrier</w:t>
+      </w:r>
+      <w:r>
+        <w:rPr>
+          <w:rFonts w:hint="cs"/>
+          <w:b/>
+          <w:bCs/>
+          <w:i/>
+          <w:iCs/>
+          <w:sz w:val="32"/>
+          <w:szCs w:val="32"/>
+          <w:rtl/>
+          <w:lang w:bidi="ar-EG"/>
+        </w:rPr>
+        <w:t>:</w:t>
+      </w:r>
+    </w:p>
+    <w:p>
+      <w:pPr>
+        <w:jc w:val="center"/>
+        <w:rPr>
+          <w:b/>
+          <w:bCs/>
+          <w:i/>
+          <w:iCs/>
+          <w:sz w:val="32"/>
+          <w:szCs w:val="32"/>
+          <w:lang w:bidi="ar-EG"/>
+        </w:rPr>
+      </w:pPr>
+      <w:r>
+        <w:rPr>
+          <w:b/>
+          <w:bCs/>
+          <w:i/>
+          <w:iCs/>
+          <w:sz w:val="32"/>
+          <w:szCs w:val="32"/>
+          <w:lang w:bidi="ar-EG"/>
+        </w:rPr>
+        <w:drawing>
+          <wp:inline distT="0" distB="0" distL="0" distR="0" wp14:anchorId="261DBA82" wp14:editId="6741E1FE">
+            <wp:extent cx="5219700" cy="4015862"/>
+            <wp:effectExtent l="0" t="0" r="0" b="3810"/>
+            <wp:docPr id="19" name="Picture 19" descr="Timeline&#10;&#10;Description automatically generated"/>
+            <wp:cNvGraphicFramePr>
+              <a:graphicFrameLocks xmlns:a="http://schemas.openxmlformats.org/drawingml/2006/main" noChangeAspect="1"/>
+            </wp:cNvGraphicFramePr>
+            <a:graphic xmlns:a="http://schemas.openxmlformats.org/drawingml/2006/main">
+              <a:graphicData uri="http://schemas.openxmlformats.org/drawingml/2006/picture">
+                <pic:pic xmlns:pic="http://schemas.openxmlformats.org/drawingml/2006/picture">
+                  <pic:nvPicPr>
+                    <pic:cNvPr id="19" name="Picture 19" descr="Timeline&#10;&#10;Description automatically generated"/>
+                    <pic:cNvPicPr/>
+                  </pic:nvPicPr>
+                  <pic:blipFill>
+                    <a:blip r:embed="rId18"/>
+                    <a:stretch>
+                      <a:fillRect/>
+                    </a:stretch>
+                  </pic:blipFill>
+                  <pic:spPr>
+                    <a:xfrm>
+                      <a:off x="0" y="0"/>
+                      <a:ext cx="5240674" cy="4031998"/>
+                    </a:xfrm>
+                    <a:prstGeom prst="rect">
+                      <a:avLst/>
+                    </a:prstGeom>
+                  </pic:spPr>
+                </pic:pic>
+              </a:graphicData>
+            </a:graphic>
+          </wp:inline>
+        </w:drawing>
+      </w:r>
+    </w:p>
+    <w:p>
+      <w:pPr>
+        <w:jc w:val="center"/>
+        <w:rPr>
+          <w:b/>
+          <w:bCs/>
+          <w:i/>
+          <w:iCs/>
+          <w:sz w:val="32"/>
+          <w:szCs w:val="32"/>
+          <w:rtl/>
+          <w:lang w:bidi="ar-EG"/>
+        </w:rPr>
+      </w:pPr>
+      <w:r>
+        <w:rPr>
+          <w:b/>
+          <w:bCs/>
+          <w:i/>
+          <w:iCs/>
+          <w:sz w:val="32"/>
+          <w:szCs w:val="32"/>
+          <w:lang w:bidi="ar-EG"/>
+        </w:rPr>
+        <w:lastRenderedPageBreak/>
+        <w:t>Message 1 Demodulated signal with synchronous carrier</w:t>
+      </w:r>
+      <w:r>
+        <w:rPr>
+          <w:rFonts w:hint="cs"/>
+          <w:b/>
+          <w:bCs/>
+          <w:i/>
+          <w:iCs/>
+          <w:sz w:val="32"/>
+          <w:szCs w:val="32"/>
+          <w:rtl/>
+          <w:lang w:bidi="ar-EG"/>
+        </w:rPr>
+        <w:t>:</w:t>
+      </w:r>
+    </w:p>
+    <w:p>
+      <w:pPr>
+        <w:jc w:val="center"/>
+        <w:rPr>
+          <w:b/>
+          <w:bCs/>
+          <w:i/>
+          <w:iCs/>
+          <w:sz w:val="32"/>
+          <w:szCs w:val="32"/>
+          <w:lang w:bidi="ar-EG"/>
+        </w:rPr>
+      </w:pPr>
+      <w:r>
+        <w:rPr>
+          <w:b/>
+          <w:bCs/>
+          <w:i/>
+          <w:iCs/>
+          <w:sz w:val="32"/>
+          <w:szCs w:val="32"/>
+          <w:lang w:bidi="ar-EG"/>
+        </w:rPr>
+        <w:drawing>
+          <wp:inline distT="0" distB="0" distL="0" distR="0" wp14:anchorId="6435DF64" wp14:editId="291EEAE5">
+            <wp:extent cx="5073941" cy="3860800"/>
+            <wp:effectExtent l="0" t="0" r="0" b="6350"/>
+            <wp:docPr id="20" name="Picture 20" descr="Timeline&#10;&#10;Description automatically generated"/>
+            <wp:cNvGraphicFramePr>
+              <a:graphicFrameLocks xmlns:a="http://schemas.openxmlformats.org/drawingml/2006/main" noChangeAspect="1"/>
+            </wp:cNvGraphicFramePr>
+            <a:graphic xmlns:a="http://schemas.openxmlformats.org/drawingml/2006/main">
+              <a:graphicData uri="http://schemas.openxmlformats.org/drawingml/2006/picture">
+                <pic:pic xmlns:pic="http://schemas.openxmlformats.org/drawingml/2006/picture">
+                  <pic:nvPicPr>
+                    <pic:cNvPr id="20" name="Picture 20" descr="Timeline&#10;&#10;Description automatically generated"/>
+                    <pic:cNvPicPr/>
+                  </pic:nvPicPr>
+                  <pic:blipFill>
+                    <a:blip r:embed="rId19"/>
+                    <a:stretch>
+                      <a:fillRect/>
+                    </a:stretch>
+                  </pic:blipFill>
+                  <pic:spPr>
+                    <a:xfrm>
+                      <a:off x="0" y="0"/>
+                      <a:ext cx="5075770" cy="3862192"/>
+                    </a:xfrm>
+                    <a:prstGeom prst="rect">
+                      <a:avLst/>
+                    </a:prstGeom>
+                  </pic:spPr>
+                </pic:pic>
+              </a:graphicData>
+            </a:graphic>
+          </wp:inline>
+        </w:drawing>
+      </w:r>
+    </w:p>
+    <w:p>
+      <w:pPr>
+        <w:jc w:val="center"/>
+        <w:rPr>
+          <w:b/>
+          <w:bCs/>
+          <w:i/>
+          <w:iCs/>
+          <w:sz w:val="32"/>
+          <w:szCs w:val="32"/>
+          <w:lang w:bidi="ar-EG"/>
+        </w:rPr>
+      </w:pPr>
+    </w:p>
+    <w:p>
+      <w:pPr>
+        <w:jc w:val="center"/>
+        <w:rPr>
+          <w:b/>
+          <w:bCs/>
+          <w:i/>
+          <w:iCs/>
+          <w:sz w:val="32"/>
+          <w:szCs w:val="32"/>
+          <w:lang w:bidi="ar-EG"/>
+        </w:rPr>
+      </w:pPr>
+      <w:r>
+        <w:rPr>
+          <w:b/>
+          <w:bCs/>
+          <w:i/>
+          <w:iCs/>
+          <w:sz w:val="32"/>
+          <w:szCs w:val="32"/>
+          <w:lang w:bidi="ar-EG"/>
+        </w:rPr>
+        <w:t>Message 1</w:t>
+      </w:r>
+      <w:r>
+        <w:t xml:space="preserve"> </w:t>
+      </w:r>
+      <w:r>
+        <w:rPr>
+          <w:b/>
+          <w:bCs/>
+          <w:i/>
+          <w:iCs/>
+          <w:sz w:val="32"/>
+          <w:szCs w:val="32"/>
+          <w:lang w:bidi="ar-EG"/>
+        </w:rPr>
+        <w:t>demodulated</w:t>
+      </w:r>
+      <w:r>
+        <w:rPr>
+          <w:b/>
+          <w:bCs/>
+          <w:i/>
+          <w:iCs/>
+          <w:sz w:val="32"/>
+          <w:szCs w:val="32"/>
+          <w:lang w:bidi="ar-EG"/>
+        </w:rPr>
+        <w:t xml:space="preserve"> </w:t>
+      </w:r>
+      <w:r>
+        <w:rPr>
+          <w:b/>
+          <w:bCs/>
+          <w:i/>
+          <w:iCs/>
+          <w:sz w:val="32"/>
+          <w:szCs w:val="32"/>
+          <w:lang w:bidi="ar-EG"/>
+        </w:rPr>
+        <w:t>PhaseShift10</w:t>
+      </w:r>
+      <w:r>
+        <w:rPr>
+          <w:b/>
+          <w:bCs/>
+          <w:i/>
+          <w:iCs/>
+          <w:sz w:val="32"/>
+          <w:szCs w:val="32"/>
+          <w:rtl/>
+          <w:lang w:bidi="ar-EG"/>
+        </w:rPr>
+        <w:t>:</w:t>
+      </w:r>
+    </w:p>
+    <w:p>
+      <w:pPr>
+        <w:jc w:val="center"/>
+        <w:rPr>
+          <w:b/>
+          <w:bCs/>
+          <w:i/>
+          <w:iCs/>
+          <w:sz w:val="32"/>
+          <w:szCs w:val="32"/>
+          <w:lang w:bidi="ar-EG"/>
+        </w:rPr>
+      </w:pPr>
+      <w:r>
+        <w:rPr>
+          <w:b/>
+          <w:bCs/>
+          <w:i/>
+          <w:iCs/>
+          <w:sz w:val="32"/>
+          <w:szCs w:val="32"/>
+          <w:lang w:bidi="ar-EG"/>
+        </w:rPr>
+        <w:drawing>
+          <wp:inline distT="0" distB="0" distL="0" distR="0" wp14:anchorId="1227EA87" wp14:editId="745E3DBF">
+            <wp:extent cx="4916367" cy="3841750"/>
+            <wp:effectExtent l="0" t="0" r="0" b="6350"/>
+            <wp:docPr id="21" name="Picture 21" descr="Timeline&#10;&#10;Description automatically generated with medium confidence"/>
+            <wp:cNvGraphicFramePr>
+              <a:graphicFrameLocks xmlns:a="http://schemas.openxmlformats.org/drawingml/2006/main" noChangeAspect="1"/>
+            </wp:cNvGraphicFramePr>
+            <a:graphic xmlns:a="http://schemas.openxmlformats.org/drawingml/2006/main">
+              <a:graphicData uri="http://schemas.openxmlformats.org/drawingml/2006/picture">
+                <pic:pic xmlns:pic="http://schemas.openxmlformats.org/drawingml/2006/picture">
+                  <pic:nvPicPr>
+                    <pic:cNvPr id="21" name="Picture 21" descr="Timeline&#10;&#10;Description automatically generated with medium confidence"/>
+                    <pic:cNvPicPr/>
+                  </pic:nvPicPr>
+                  <pic:blipFill>
+                    <a:blip r:embed="rId20"/>
+                    <a:stretch>
+                      <a:fillRect/>
+                    </a:stretch>
+                  </pic:blipFill>
+                  <pic:spPr>
+                    <a:xfrm>
+                      <a:off x="0" y="0"/>
+                      <a:ext cx="4924742" cy="3848295"/>
+                    </a:xfrm>
+                    <a:prstGeom prst="rect">
+                      <a:avLst/>
+                    </a:prstGeom>
+                  </pic:spPr>
+                </pic:pic>
+              </a:graphicData>
+            </a:graphic>
+          </wp:inline>
+        </w:drawing>
+      </w:r>
+    </w:p>
+    <w:p>
+      <w:pPr>
+        <w:jc w:val="center"/>
+        <w:rPr>
+          <w:b/>
+          <w:bCs/>
+          <w:i/>
+          <w:iCs/>
+          <w:sz w:val="32"/>
+          <w:szCs w:val="32"/>
+          <w:lang w:bidi="ar-EG"/>
+        </w:rPr>
+      </w:pPr>
+      <w:r>
+        <w:rPr>
+          <w:b/>
+          <w:bCs/>
+          <w:i/>
+          <w:iCs/>
+          <w:sz w:val="32"/>
+          <w:szCs w:val="32"/>
+          <w:lang w:bidi="ar-EG"/>
+        </w:rPr>
+        <w:lastRenderedPageBreak/>
+        <w:t xml:space="preserve">Message </w:t>
+      </w:r>
+      <w:r>
+        <w:rPr>
+          <w:b/>
+          <w:bCs/>
+          <w:i/>
+          <w:iCs/>
+          <w:sz w:val="32"/>
+          <w:szCs w:val="32"/>
+          <w:lang w:bidi="ar-EG"/>
+        </w:rPr>
+        <w:t>2</w:t>
+      </w:r>
+      <w:r>
+        <w:t xml:space="preserve"> </w:t>
+      </w:r>
+      <w:r>
+        <w:rPr>
+          <w:b/>
+          <w:bCs/>
+          <w:i/>
+          <w:iCs/>
+          <w:sz w:val="32"/>
+          <w:szCs w:val="32"/>
+          <w:lang w:bidi="ar-EG"/>
+        </w:rPr>
+        <w:t>demodulated</w:t>
+      </w:r>
+      <w:r>
+        <w:rPr>
+          <w:b/>
+          <w:bCs/>
+          <w:i/>
+          <w:iCs/>
+          <w:sz w:val="32"/>
+          <w:szCs w:val="32"/>
+          <w:lang w:bidi="ar-EG"/>
+        </w:rPr>
+        <w:t xml:space="preserve"> </w:t>
+      </w:r>
+      <w:r>
+        <w:rPr>
+          <w:b/>
+          <w:bCs/>
+          <w:i/>
+          <w:iCs/>
+          <w:sz w:val="32"/>
+          <w:szCs w:val="32"/>
+          <w:lang w:bidi="ar-EG"/>
+        </w:rPr>
+        <w:t>PhaseShift10</w:t>
+      </w:r>
+      <w:r>
+        <w:rPr>
+          <w:b/>
+          <w:bCs/>
+          <w:i/>
+          <w:iCs/>
+          <w:sz w:val="32"/>
+          <w:szCs w:val="32"/>
+          <w:rtl/>
+          <w:lang w:bidi="ar-EG"/>
+        </w:rPr>
+        <w:t>:</w:t>
+      </w:r>
+    </w:p>
+    <w:p>
+      <w:pPr>
+        <w:jc w:val="center"/>
+        <w:rPr>
+          <w:b/>
+          <w:bCs/>
+          <w:i/>
+          <w:iCs/>
+          <w:sz w:val="32"/>
+          <w:szCs w:val="32"/>
+          <w:lang w:bidi="ar-EG"/>
+        </w:rPr>
+      </w:pPr>
+      <w:r>
+        <w:rPr>
+          <w:b/>
+          <w:bCs/>
+          <w:i/>
+          <w:iCs/>
+          <w:sz w:val="32"/>
+          <w:szCs w:val="32"/>
+          <w:lang w:bidi="ar-EG"/>
+        </w:rPr>
+        <w:drawing>
+          <wp:inline distT="0" distB="0" distL="0" distR="0" wp14:anchorId="14D8363E" wp14:editId="5F7FA13D">
+            <wp:extent cx="5340350" cy="3733757"/>
+            <wp:effectExtent l="0" t="0" r="0" b="635"/>
+            <wp:docPr id="22" name="Picture 22" descr="Timeline&#10;&#10;Description automatically generated"/>
+            <wp:cNvGraphicFramePr>
+              <a:graphicFrameLocks xmlns:a="http://schemas.openxmlformats.org/drawingml/2006/main" noChangeAspect="1"/>
+            </wp:cNvGraphicFramePr>
+            <a:graphic xmlns:a="http://schemas.openxmlformats.org/drawingml/2006/main">
+              <a:graphicData uri="http://schemas.openxmlformats.org/drawingml/2006/picture">
+                <pic:pic xmlns:pic="http://schemas.openxmlformats.org/drawingml/2006/picture">
+                  <pic:nvPicPr>
+                    <pic:cNvPr id="22" name="Picture 22" descr="Timeline&#10;&#10;Description automatically generated"/>
+                    <pic:cNvPicPr/>
+                  </pic:nvPicPr>
+                  <pic:blipFill>
+                    <a:blip r:embed="rId21"/>
+                    <a:stretch>
+                      <a:fillRect/>
+                    </a:stretch>
+                  </pic:blipFill>
+                  <pic:spPr>
+                    <a:xfrm>
+                      <a:off x="0" y="0"/>
+                      <a:ext cx="5343840" cy="3736197"/>
+                    </a:xfrm>
+                    <a:prstGeom prst="rect">
+                      <a:avLst/>
+                    </a:prstGeom>
+                  </pic:spPr>
+                </pic:pic>
+              </a:graphicData>
+            </a:graphic>
+          </wp:inline>
+        </w:drawing>
+      </w:r>
+    </w:p>
+    <w:p>
+      <w:pPr>
+        <w:jc w:val="center"/>
+        <w:rPr>
+          <w:b/>
+          <w:bCs/>
+          <w:i/>
+          <w:iCs/>
+          <w:sz w:val="32"/>
+          <w:szCs w:val="32"/>
+          <w:lang w:bidi="ar-EG"/>
+        </w:rPr>
+      </w:pPr>
+      <w:r>
+        <w:rPr>
+          <w:b/>
+          <w:bCs/>
+          <w:i/>
+          <w:iCs/>
+          <w:sz w:val="32"/>
+          <w:szCs w:val="32"/>
+          <w:lang w:bidi="ar-EG"/>
+        </w:rPr>
+        <w:t xml:space="preserve">Message </w:t>
+      </w:r>
+      <w:r>
+        <w:rPr>
+          <w:b/>
+          <w:bCs/>
+          <w:i/>
+          <w:iCs/>
+          <w:sz w:val="32"/>
+          <w:szCs w:val="32"/>
+          <w:lang w:bidi="ar-EG"/>
+        </w:rPr>
+        <w:t>3</w:t>
+      </w:r>
+      <w:r>
+        <w:t xml:space="preserve"> </w:t>
+      </w:r>
+      <w:r>
+        <w:rPr>
+          <w:b/>
+          <w:bCs/>
+          <w:i/>
+          <w:iCs/>
+          <w:sz w:val="32"/>
+          <w:szCs w:val="32"/>
+          <w:lang w:bidi="ar-EG"/>
+        </w:rPr>
+        <w:t>demodulated</w:t>
+      </w:r>
+      <w:r>
+        <w:rPr>
+          <w:b/>
+          <w:bCs/>
+          <w:i/>
+          <w:iCs/>
+          <w:sz w:val="32"/>
+          <w:szCs w:val="32"/>
+          <w:lang w:bidi="ar-EG"/>
+        </w:rPr>
+        <w:t xml:space="preserve"> </w:t>
+      </w:r>
+      <w:r>
+        <w:rPr>
+          <w:b/>
+          <w:bCs/>
+          <w:i/>
+          <w:iCs/>
+          <w:sz w:val="32"/>
+          <w:szCs w:val="32"/>
+          <w:lang w:bidi="ar-EG"/>
+        </w:rPr>
+        <w:t>PhaseShift10</w:t>
+      </w:r>
+      <w:r>
+        <w:rPr>
+          <w:b/>
+          <w:bCs/>
+          <w:i/>
+          <w:iCs/>
+          <w:sz w:val="32"/>
+          <w:szCs w:val="32"/>
+          <w:rtl/>
+          <w:lang w:bidi="ar-EG"/>
+        </w:rPr>
+        <w:t>:</w:t>
+      </w:r>
+    </w:p>
+    <w:p>
+      <w:pPr>
+        <w:jc w:val="center"/>
+        <w:rPr>
+          <w:b/>
+          <w:bCs/>
+          <w:i/>
+          <w:iCs/>
+          <w:sz w:val="32"/>
+          <w:szCs w:val="32"/>
+          <w:lang w:bidi="ar-EG"/>
+        </w:rPr>
+      </w:pPr>
+      <w:r>
+        <w:rPr>
+          <w:b/>
+          <w:bCs/>
+          <w:i/>
+          <w:iCs/>
+          <w:sz w:val="32"/>
+          <w:szCs w:val="32"/>
+          <w:lang w:bidi="ar-EG"/>
+        </w:rPr>
+        <w:drawing>
+          <wp:inline distT="0" distB="0" distL="0" distR="0" wp14:anchorId="7C4D6C3C" wp14:editId="5EFB316E">
+            <wp:extent cx="4967937" cy="3841750"/>
+            <wp:effectExtent l="0" t="0" r="4445" b="6350"/>
+            <wp:docPr id="23" name="Picture 23" descr="Timeline&#10;&#10;Description automatically generated"/>
+            <wp:cNvGraphicFramePr>
+              <a:graphicFrameLocks xmlns:a="http://schemas.openxmlformats.org/drawingml/2006/main" noChangeAspect="1"/>
+            </wp:cNvGraphicFramePr>
+            <a:graphic xmlns:a="http://schemas.openxmlformats.org/drawingml/2006/main">
+              <a:graphicData uri="http://schemas.openxmlformats.org/drawingml/2006/picture">
+                <pic:pic xmlns:pic="http://schemas.openxmlformats.org/drawingml/2006/picture">
+                  <pic:nvPicPr>
+                    <pic:cNvPr id="23" name="Picture 23" descr="Timeline&#10;&#10;Description automatically generated"/>
+                    <pic:cNvPicPr/>
+                  </pic:nvPicPr>
+                  <pic:blipFill>
+                    <a:blip r:embed="rId22"/>
+                    <a:stretch>
+                      <a:fillRect/>
+                    </a:stretch>
+                  </pic:blipFill>
+                  <pic:spPr>
+                    <a:xfrm>
+                      <a:off x="0" y="0"/>
+                      <a:ext cx="4971723" cy="3844678"/>
+                    </a:xfrm>
+                    <a:prstGeom prst="rect">
+                      <a:avLst/>
+                    </a:prstGeom>
+                  </pic:spPr>
+                </pic:pic>
+              </a:graphicData>
+            </a:graphic>
+          </wp:inline>
+        </w:drawing>
+      </w:r>
+    </w:p>
+    <w:p>
+      <w:pPr>
+        <w:jc w:val="center"/>
+        <w:rPr>
+          <w:b/>
+          <w:bCs/>
+          <w:i/>
+          <w:iCs/>
+          <w:sz w:val="32"/>
+          <w:szCs w:val="32"/>
+          <w:lang w:bidi="ar-EG"/>
+        </w:rPr>
+      </w:pPr>
+    </w:p>
+    <w:p>
+      <w:pPr>
+        <w:jc w:val="center"/>
+        <w:rPr>
+          <w:b/>
+          <w:bCs/>
+          <w:i/>
+          <w:iCs/>
+          <w:sz w:val="32"/>
+          <w:szCs w:val="32"/>
+          <w:lang w:bidi="ar-EG"/>
+        </w:rPr>
+      </w:pPr>
+      <w:r>
+        <w:rPr>
+          <w:b/>
+          <w:bCs/>
+          <w:i/>
+          <w:iCs/>
+          <w:sz w:val="32"/>
+          <w:szCs w:val="32"/>
+          <w:lang w:bidi="ar-EG"/>
+        </w:rPr>
+        <w:lastRenderedPageBreak/>
+        <w:t xml:space="preserve">Message </w:t>
+      </w:r>
+      <w:r>
+        <w:rPr>
+          <w:b/>
+          <w:bCs/>
+          <w:i/>
+          <w:iCs/>
+          <w:sz w:val="32"/>
+          <w:szCs w:val="32"/>
+          <w:lang w:bidi="ar-EG"/>
+        </w:rPr>
+        <w:t>1</w:t>
+      </w:r>
+      <w:r>
+        <w:rPr>
+          <w:b/>
+          <w:bCs/>
+          <w:i/>
+          <w:iCs/>
+          <w:sz w:val="32"/>
+          <w:szCs w:val="32"/>
+          <w:lang w:bidi="ar-EG"/>
+        </w:rPr>
+        <w:t xml:space="preserve"> </w:t>
+      </w:r>
+      <w:r>
+        <w:rPr>
+          <w:b/>
+          <w:bCs/>
+          <w:i/>
+          <w:iCs/>
+          <w:sz w:val="32"/>
+          <w:szCs w:val="32"/>
+          <w:lang w:bidi="ar-EG"/>
+        </w:rPr>
+        <w:t>demodulated</w:t>
+      </w:r>
+      <w:r>
+        <w:rPr>
+          <w:rFonts w:hint="cs"/>
+          <w:b/>
+          <w:bCs/>
+          <w:i/>
+          <w:iCs/>
+          <w:sz w:val="32"/>
+          <w:szCs w:val="32"/>
+          <w:rtl/>
+          <w:lang w:bidi="ar-EG"/>
+        </w:rPr>
+        <w:t xml:space="preserve"> </w:t>
+      </w:r>
+      <w:r>
+        <w:rPr>
+          <w:b/>
+          <w:bCs/>
+          <w:i/>
+          <w:iCs/>
+          <w:sz w:val="32"/>
+          <w:szCs w:val="32"/>
+          <w:lang w:bidi="ar-EG"/>
+        </w:rPr>
+        <w:t>PhaseShift</w:t>
+      </w:r>
+      <w:r>
+        <w:rPr>
+          <w:b/>
+          <w:bCs/>
+          <w:i/>
+          <w:iCs/>
+          <w:sz w:val="32"/>
+          <w:szCs w:val="32"/>
+          <w:lang w:bidi="ar-EG"/>
+        </w:rPr>
+        <w:t>30:</w:t>
+      </w:r>
+    </w:p>
+    <w:p>
+      <w:pPr>
+        <w:jc w:val="center"/>
+        <w:rPr>
+          <w:b/>
+          <w:bCs/>
+          <w:i/>
+          <w:iCs/>
+          <w:sz w:val="32"/>
+          <w:szCs w:val="32"/>
+          <w:lang w:bidi="ar-EG"/>
+        </w:rPr>
+      </w:pPr>
+      <w:r>
+        <w:rPr>
+          <w:b/>
+          <w:bCs/>
+          <w:i/>
+          <w:iCs/>
+          <w:sz w:val="32"/>
+          <w:szCs w:val="32"/>
+          <w:lang w:bidi="ar-EG"/>
+        </w:rPr>
+        <w:drawing>
+          <wp:inline distT="0" distB="0" distL="0" distR="0" wp14:anchorId="2579C8EF" wp14:editId="354C4B73">
+            <wp:extent cx="4781550" cy="3481949"/>
+            <wp:effectExtent l="0" t="0" r="0" b="4445"/>
+            <wp:docPr id="24" name="Picture 24" descr="Timeline&#10;&#10;Description automatically generated"/>
+            <wp:cNvGraphicFramePr>
+              <a:graphicFrameLocks xmlns:a="http://schemas.openxmlformats.org/drawingml/2006/main" noChangeAspect="1"/>
+            </wp:cNvGraphicFramePr>
+            <a:graphic xmlns:a="http://schemas.openxmlformats.org/drawingml/2006/main">
+              <a:graphicData uri="http://schemas.openxmlformats.org/drawingml/2006/picture">
+                <pic:pic xmlns:pic="http://schemas.openxmlformats.org/drawingml/2006/picture">
+                  <pic:nvPicPr>
+                    <pic:cNvPr id="24" name="Picture 24" descr="Timeline&#10;&#10;Description automatically generated"/>
+                    <pic:cNvPicPr/>
+                  </pic:nvPicPr>
+                  <pic:blipFill>
+                    <a:blip r:embed="rId23"/>
+                    <a:stretch>
+                      <a:fillRect/>
+                    </a:stretch>
+                  </pic:blipFill>
+                  <pic:spPr>
+                    <a:xfrm>
+                      <a:off x="0" y="0"/>
+                      <a:ext cx="4782661" cy="3482758"/>
+                    </a:xfrm>
+                    <a:prstGeom prst="rect">
+                      <a:avLst/>
+                    </a:prstGeom>
+                  </pic:spPr>
+                </pic:pic>
+              </a:graphicData>
+            </a:graphic>
+          </wp:inline>
+        </w:drawing>
+      </w:r>
+    </w:p>
+    <w:p>
+      <w:pPr>
+        <w:jc w:val="center"/>
+        <w:rPr>
+          <w:b/>
+          <w:bCs/>
+          <w:i/>
+          <w:iCs/>
+          <w:sz w:val="32"/>
+          <w:szCs w:val="32"/>
+          <w:lang w:bidi="ar-EG"/>
+        </w:rPr>
+      </w:pPr>
+    </w:p>
+    <w:p>
+      <w:pPr>
+        <w:jc w:val="center"/>
+        <w:rPr>
+          <w:b/>
+          <w:bCs/>
+          <w:i/>
+          <w:iCs/>
+          <w:sz w:val="32"/>
+          <w:szCs w:val="32"/>
+          <w:lang w:bidi="ar-EG"/>
+        </w:rPr>
+      </w:pPr>
+      <w:r>
+        <w:rPr>
+          <w:b/>
+          <w:bCs/>
+          <w:i/>
+          <w:iCs/>
+          <w:sz w:val="32"/>
+          <w:szCs w:val="32"/>
+          <w:lang w:bidi="ar-EG"/>
+        </w:rPr>
+        <w:t xml:space="preserve">Message </w:t>
+      </w:r>
+      <w:r>
+        <w:rPr>
+          <w:b/>
+          <w:bCs/>
+          <w:i/>
+          <w:iCs/>
+          <w:sz w:val="32"/>
+          <w:szCs w:val="32"/>
+          <w:lang w:bidi="ar-EG"/>
+        </w:rPr>
+        <w:t>2</w:t>
+      </w:r>
+      <w:r>
+        <w:rPr>
+          <w:b/>
+          <w:bCs/>
+          <w:i/>
+          <w:iCs/>
+          <w:sz w:val="32"/>
+          <w:szCs w:val="32"/>
+          <w:lang w:bidi="ar-EG"/>
+        </w:rPr>
+        <w:t xml:space="preserve"> </w:t>
+      </w:r>
+      <w:r>
+        <w:rPr>
+          <w:b/>
+          <w:bCs/>
+          <w:i/>
+          <w:iCs/>
+          <w:sz w:val="32"/>
+          <w:szCs w:val="32"/>
+          <w:lang w:bidi="ar-EG"/>
+        </w:rPr>
+        <w:t>demodulated</w:t>
+      </w:r>
+      <w:r>
+        <w:rPr>
+          <w:rFonts w:hint="cs"/>
+          <w:b/>
+          <w:bCs/>
+          <w:i/>
+          <w:iCs/>
+          <w:sz w:val="32"/>
+          <w:szCs w:val="32"/>
+          <w:rtl/>
+          <w:lang w:bidi="ar-EG"/>
+        </w:rPr>
+        <w:t xml:space="preserve"> </w:t>
+      </w:r>
+      <w:r>
+        <w:rPr>
+          <w:b/>
+          <w:bCs/>
+          <w:i/>
+          <w:iCs/>
+          <w:sz w:val="32"/>
+          <w:szCs w:val="32"/>
+          <w:lang w:bidi="ar-EG"/>
+        </w:rPr>
+        <w:t>PhaseShift30:</w:t>
+      </w:r>
+    </w:p>
+    <w:p>
+      <w:pPr>
+        <w:jc w:val="center"/>
+        <w:rPr>
+          <w:b/>
+          <w:bCs/>
+          <w:i/>
+          <w:iCs/>
+          <w:sz w:val="32"/>
+          <w:szCs w:val="32"/>
+          <w:lang w:bidi="ar-EG"/>
+        </w:rPr>
+      </w:pPr>
+      <w:r>
+        <w:rPr>
+          <w:b/>
+          <w:bCs/>
+          <w:i/>
+          <w:iCs/>
+          <w:sz w:val="32"/>
+          <w:szCs w:val="32"/>
+          <w:lang w:bidi="ar-EG"/>
+        </w:rPr>
+        <w:drawing>
+          <wp:inline distT="0" distB="0" distL="0" distR="0" wp14:anchorId="6B619547" wp14:editId="10FBD762">
+            <wp:extent cx="5320841" cy="3956050"/>
+            <wp:effectExtent l="0" t="0" r="0" b="6350"/>
+            <wp:docPr id="25" name="Picture 25" descr="Timeline&#10;&#10;Description automatically generated"/>
+            <wp:cNvGraphicFramePr>
+              <a:graphicFrameLocks xmlns:a="http://schemas.openxmlformats.org/drawingml/2006/main" noChangeAspect="1"/>
+            </wp:cNvGraphicFramePr>
+            <a:graphic xmlns:a="http://schemas.openxmlformats.org/drawingml/2006/main">
+              <a:graphicData uri="http://schemas.openxmlformats.org/drawingml/2006/picture">
+                <pic:pic xmlns:pic="http://schemas.openxmlformats.org/drawingml/2006/picture">
+                  <pic:nvPicPr>
+                    <pic:cNvPr id="25" name="Picture 25" descr="Timeline&#10;&#10;Description automatically generated"/>
+                    <pic:cNvPicPr/>
+                  </pic:nvPicPr>
+                  <pic:blipFill>
+                    <a:blip r:embed="rId24"/>
+                    <a:stretch>
+                      <a:fillRect/>
+                    </a:stretch>
+                  </pic:blipFill>
+                  <pic:spPr>
+                    <a:xfrm>
+                      <a:off x="0" y="0"/>
+                      <a:ext cx="5324605" cy="3958849"/>
+                    </a:xfrm>
+                    <a:prstGeom prst="rect">
+                      <a:avLst/>
+                    </a:prstGeom>
+                  </pic:spPr>
+                </pic:pic>
+              </a:graphicData>
+            </a:graphic>
+          </wp:inline>
+        </w:drawing>
+      </w:r>
+    </w:p>
+    <w:p>
+      <w:pPr>
+        <w:jc w:val="center"/>
+        <w:rPr>
+          <w:b/>
+          <w:bCs/>
+          <w:i/>
+          <w:iCs/>
+          <w:sz w:val="32"/>
+          <w:szCs w:val="32"/>
+          <w:lang w:bidi="ar-EG"/>
+        </w:rPr>
+      </w:pPr>
+      <w:r>
+        <w:rPr>
+          <w:b/>
+          <w:bCs/>
+          <w:i/>
+          <w:iCs/>
+          <w:sz w:val="32"/>
+          <w:szCs w:val="32"/>
+          <w:lang w:bidi="ar-EG"/>
+        </w:rPr>
+        <w:lastRenderedPageBreak/>
+        <w:t>Message</w:t>
+      </w:r>
+      <w:r>
+        <w:rPr>
+          <w:b/>
+          <w:bCs/>
+          <w:i/>
+          <w:iCs/>
+          <w:sz w:val="32"/>
+          <w:szCs w:val="32"/>
+          <w:lang w:bidi="ar-EG"/>
+        </w:rPr>
+        <w:t xml:space="preserve"> 3</w:t>
+      </w:r>
+      <w:r>
+        <w:rPr>
+          <w:b/>
+          <w:bCs/>
+          <w:i/>
+          <w:iCs/>
+          <w:sz w:val="32"/>
+          <w:szCs w:val="32"/>
+          <w:lang w:bidi="ar-EG"/>
+        </w:rPr>
+        <w:t xml:space="preserve"> </w:t>
+      </w:r>
+      <w:r>
+        <w:rPr>
+          <w:b/>
+          <w:bCs/>
+          <w:i/>
+          <w:iCs/>
+          <w:sz w:val="32"/>
+          <w:szCs w:val="32"/>
+          <w:lang w:bidi="ar-EG"/>
+        </w:rPr>
+        <w:t>demodulated</w:t>
+      </w:r>
+      <w:r>
+        <w:rPr>
+          <w:rFonts w:hint="cs"/>
+          <w:b/>
+          <w:bCs/>
+          <w:i/>
+          <w:iCs/>
+          <w:sz w:val="32"/>
+          <w:szCs w:val="32"/>
+          <w:rtl/>
+          <w:lang w:bidi="ar-EG"/>
+        </w:rPr>
+        <w:t xml:space="preserve"> </w:t>
+      </w:r>
+      <w:r>
+        <w:rPr>
+          <w:b/>
+          <w:bCs/>
+          <w:i/>
+          <w:iCs/>
+          <w:sz w:val="32"/>
+          <w:szCs w:val="32"/>
+          <w:lang w:bidi="ar-EG"/>
+        </w:rPr>
+        <w:t>PhaseShift30:</w:t>
+      </w:r>
+    </w:p>
+    <w:p>
+      <w:pPr>
+        <w:jc w:val="center"/>
+        <w:rPr>
+          <w:b/>
+          <w:bCs/>
+          <w:i/>
+          <w:iCs/>
+          <w:sz w:val="32"/>
+          <w:szCs w:val="32"/>
+          <w:lang w:bidi="ar-EG"/>
+        </w:rPr>
+      </w:pPr>
+      <w:r>
+        <w:rPr>
+          <w:b/>
+          <w:bCs/>
+          <w:i/>
+          <w:iCs/>
+          <w:sz w:val="32"/>
+          <w:szCs w:val="32"/>
+          <w:lang w:bidi="ar-EG"/>
+        </w:rPr>
+        <w:drawing>
+          <wp:inline distT="0" distB="0" distL="0" distR="0" wp14:anchorId="48445D00" wp14:editId="36175DCC">
+            <wp:extent cx="4840923" cy="3676650"/>
+            <wp:effectExtent l="0" t="0" r="0" b="0"/>
+            <wp:docPr id="26" name="Picture 26" descr="Chart, timeline&#10;&#10;Description automatically generated"/>
+            <wp:cNvGraphicFramePr>
+              <a:graphicFrameLocks xmlns:a="http://schemas.openxmlformats.org/drawingml/2006/main" noChangeAspect="1"/>
+            </wp:cNvGraphicFramePr>
+            <a:graphic xmlns:a="http://schemas.openxmlformats.org/drawingml/2006/main">
+              <a:graphicData uri="http://schemas.openxmlformats.org/drawingml/2006/picture">
+                <pic:pic xmlns:pic="http://schemas.openxmlformats.org/drawingml/2006/picture">
+                  <pic:nvPicPr>
+                    <pic:cNvPr id="26" name="Picture 26" descr="Chart, timeline&#10;&#10;Description automatically generated"/>
+                    <pic:cNvPicPr/>
+                  </pic:nvPicPr>
+                  <pic:blipFill>
+                    <a:blip r:embed="rId25"/>
+                    <a:stretch>
+                      <a:fillRect/>
+                    </a:stretch>
+                  </pic:blipFill>
+                  <pic:spPr>
+                    <a:xfrm>
+                      <a:off x="0" y="0"/>
+                      <a:ext cx="4845299" cy="3679974"/>
+                    </a:xfrm>
+                    <a:prstGeom prst="rect">
+                      <a:avLst/>
+                    </a:prstGeom>
+                  </pic:spPr>
+                </pic:pic>
+              </a:graphicData>
+            </a:graphic>
+          </wp:inline>
+        </w:drawing>
+      </w:r>
+    </w:p>
+    <w:p>
+      <w:pPr>
+        <w:jc w:val="center"/>
+        <w:rPr>
+          <w:b/>
+          <w:bCs/>
+          <w:i/>
+          <w:iCs/>
+          <w:sz w:val="32"/>
+          <w:szCs w:val="32"/>
+          <w:lang w:bidi="ar-EG"/>
+        </w:rPr>
+      </w:pPr>
+      <w:r>
+        <w:rPr>
+          <w:b/>
+          <w:bCs/>
+          <w:i/>
+          <w:iCs/>
+          <w:sz w:val="32"/>
+          <w:szCs w:val="32"/>
+          <w:lang w:bidi="ar-EG"/>
+        </w:rPr>
+        <w:t xml:space="preserve">Message </w:t>
+      </w:r>
+      <w:r>
+        <w:rPr>
+          <w:b/>
+          <w:bCs/>
+          <w:i/>
+          <w:iCs/>
+          <w:sz w:val="32"/>
+          <w:szCs w:val="32"/>
+          <w:lang w:bidi="ar-EG"/>
+        </w:rPr>
+        <w:t>1</w:t>
+      </w:r>
+      <w:r>
+        <w:rPr>
+          <w:b/>
+          <w:bCs/>
+          <w:i/>
+          <w:iCs/>
+          <w:sz w:val="32"/>
+          <w:szCs w:val="32"/>
+          <w:lang w:bidi="ar-EG"/>
+        </w:rPr>
+        <w:t xml:space="preserve"> </w:t>
+      </w:r>
+      <w:r>
+        <w:rPr>
+          <w:b/>
+          <w:bCs/>
+          <w:i/>
+          <w:iCs/>
+          <w:sz w:val="32"/>
+          <w:szCs w:val="32"/>
+          <w:lang w:bidi="ar-EG"/>
+        </w:rPr>
+        <w:t>demodulated</w:t>
+      </w:r>
+      <w:r>
+        <w:rPr>
+          <w:rFonts w:hint="cs"/>
+          <w:b/>
+          <w:bCs/>
+          <w:i/>
+          <w:iCs/>
+          <w:sz w:val="32"/>
+          <w:szCs w:val="32"/>
+          <w:rtl/>
+          <w:lang w:bidi="ar-EG"/>
+        </w:rPr>
+        <w:t xml:space="preserve"> </w:t>
+      </w:r>
+      <w:r>
+        <w:rPr>
+          <w:b/>
+          <w:bCs/>
+          <w:i/>
+          <w:iCs/>
+          <w:sz w:val="32"/>
+          <w:szCs w:val="32"/>
+          <w:lang w:bidi="ar-EG"/>
+        </w:rPr>
+        <w:t>PhaseShift</w:t>
+      </w:r>
+      <w:r>
+        <w:rPr>
+          <w:b/>
+          <w:bCs/>
+          <w:i/>
+          <w:iCs/>
+          <w:sz w:val="32"/>
+          <w:szCs w:val="32"/>
+          <w:lang w:bidi="ar-EG"/>
+        </w:rPr>
+        <w:t>9</w:t>
+      </w:r>
+      <w:r>
+        <w:rPr>
+          <w:b/>
+          <w:bCs/>
+          <w:i/>
+          <w:iCs/>
+          <w:sz w:val="32"/>
+          <w:szCs w:val="32"/>
+          <w:lang w:bidi="ar-EG"/>
+        </w:rPr>
+        <w:t>0:</w:t>
+      </w:r>
+    </w:p>
+    <w:p>
+      <w:pPr>
+        <w:jc w:val="center"/>
+        <w:rPr>
+          <w:b/>
+          <w:bCs/>
+          <w:i/>
+          <w:iCs/>
+          <w:sz w:val="32"/>
+          <w:szCs w:val="32"/>
+          <w:lang w:bidi="ar-EG"/>
+        </w:rPr>
+      </w:pPr>
+      <w:r>
+        <w:rPr>
+          <w:b/>
+          <w:bCs/>
+          <w:i/>
+          <w:iCs/>
+          <w:sz w:val="32"/>
+          <w:szCs w:val="32"/>
+          <w:lang w:bidi="ar-EG"/>
+        </w:rPr>
+        <w:drawing>
+          <wp:inline distT="0" distB="0" distL="0" distR="0" wp14:anchorId="69EFAC45" wp14:editId="56541CED">
+            <wp:extent cx="5361522" cy="3854450"/>
+            <wp:effectExtent l="0" t="0" r="0" b="0"/>
+            <wp:docPr id="27" name="Picture 27" descr="Timeline&#10;&#10;Description automatically generated with medium confidence"/>
+            <wp:cNvGraphicFramePr>
+              <a:graphicFrameLocks xmlns:a="http://schemas.openxmlformats.org/drawingml/2006/main" noChangeAspect="1"/>
+            </wp:cNvGraphicFramePr>
+            <a:graphic xmlns:a="http://schemas.openxmlformats.org/drawingml/2006/main">
+              <a:graphicData uri="http://schemas.openxmlformats.org/drawingml/2006/picture">
+                <pic:pic xmlns:pic="http://schemas.openxmlformats.org/drawingml/2006/picture">
+                  <pic:nvPicPr>
+                    <pic:cNvPr id="27" name="Picture 27" descr="Timeline&#10;&#10;Description automatically generated with medium confidence"/>
+                    <pic:cNvPicPr/>
+                  </pic:nvPicPr>
+                  <pic:blipFill>
+                    <a:blip r:embed="rId26"/>
+                    <a:stretch>
+                      <a:fillRect/>
+                    </a:stretch>
+                  </pic:blipFill>
+                  <pic:spPr>
+                    <a:xfrm>
+                      <a:off x="0" y="0"/>
+                      <a:ext cx="5364146" cy="3856336"/>
+                    </a:xfrm>
+                    <a:prstGeom prst="rect">
+                      <a:avLst/>
+                    </a:prstGeom>
+                  </pic:spPr>
+                </pic:pic>
+              </a:graphicData>
+            </a:graphic>
+          </wp:inline>
+        </w:drawing>
+      </w:r>
+    </w:p>
+    <w:p>
+      <w:pPr>
+        <w:jc w:val="center"/>
+        <w:rPr>
+          <w:b/>
+          <w:bCs/>
+          <w:i/>
+          <w:iCs/>
+          <w:sz w:val="32"/>
+          <w:szCs w:val="32"/>
+          <w:lang w:bidi="ar-EG"/>
+        </w:rPr>
+      </w:pPr>
+    </w:p>
+    <w:p>
+      <w:pPr>
+        <w:jc w:val="center"/>
+        <w:rPr>
+          <w:b/>
+          <w:bCs/>
+          <w:i/>
+          <w:iCs/>
+          <w:sz w:val="32"/>
+          <w:szCs w:val="32"/>
+          <w:lang w:bidi="ar-EG"/>
+        </w:rPr>
+      </w:pPr>
+      <w:r>
+        <w:rPr>
+          <w:b/>
+          <w:bCs/>
+          <w:i/>
+          <w:iCs/>
+          <w:sz w:val="32"/>
+          <w:szCs w:val="32"/>
+          <w:lang w:bidi="ar-EG"/>
+        </w:rPr>
+        <w:lastRenderedPageBreak/>
+        <w:t xml:space="preserve">Message </w:t>
+      </w:r>
+      <w:r>
+        <w:rPr>
+          <w:b/>
+          <w:bCs/>
+          <w:i/>
+          <w:iCs/>
+          <w:sz w:val="32"/>
+          <w:szCs w:val="32"/>
+          <w:lang w:bidi="ar-EG"/>
+        </w:rPr>
+        <w:t>2</w:t>
+      </w:r>
+      <w:r>
+        <w:rPr>
+          <w:b/>
+          <w:bCs/>
+          <w:i/>
+          <w:iCs/>
+          <w:sz w:val="32"/>
+          <w:szCs w:val="32"/>
+          <w:lang w:bidi="ar-EG"/>
+        </w:rPr>
+        <w:t xml:space="preserve"> </w:t>
+      </w:r>
+      <w:r>
+        <w:rPr>
+          <w:b/>
+          <w:bCs/>
+          <w:i/>
+          <w:iCs/>
+          <w:sz w:val="32"/>
+          <w:szCs w:val="32"/>
+          <w:lang w:bidi="ar-EG"/>
+        </w:rPr>
+        <w:t>demodulated</w:t>
+      </w:r>
+      <w:r>
+        <w:rPr>
+          <w:rFonts w:hint="cs"/>
+          <w:b/>
+          <w:bCs/>
+          <w:i/>
+          <w:iCs/>
+          <w:sz w:val="32"/>
+          <w:szCs w:val="32"/>
+          <w:rtl/>
+          <w:lang w:bidi="ar-EG"/>
+        </w:rPr>
+        <w:t xml:space="preserve"> </w:t>
+      </w:r>
+      <w:r>
+        <w:rPr>
+          <w:b/>
+          <w:bCs/>
+          <w:i/>
+          <w:iCs/>
+          <w:sz w:val="32"/>
+          <w:szCs w:val="32"/>
+          <w:lang w:bidi="ar-EG"/>
+        </w:rPr>
+        <w:t>PhaseShift</w:t>
+      </w:r>
+      <w:r>
+        <w:rPr>
+          <w:b/>
+          <w:bCs/>
+          <w:i/>
+          <w:iCs/>
+          <w:sz w:val="32"/>
+          <w:szCs w:val="32"/>
+          <w:lang w:bidi="ar-EG"/>
+        </w:rPr>
+        <w:t>90</w:t>
+      </w:r>
+      <w:r>
+        <w:rPr>
+          <w:b/>
+          <w:bCs/>
+          <w:i/>
+          <w:iCs/>
+          <w:sz w:val="32"/>
+          <w:szCs w:val="32"/>
+          <w:lang w:bidi="ar-EG"/>
+        </w:rPr>
+        <w:t>:</w:t>
+      </w:r>
+    </w:p>
+    <w:p>
+      <w:pPr>
+        <w:jc w:val="center"/>
+        <w:rPr>
+          <w:b/>
+          <w:bCs/>
+          <w:i/>
+          <w:iCs/>
+          <w:sz w:val="32"/>
+          <w:szCs w:val="32"/>
+          <w:lang w:bidi="ar-EG"/>
+        </w:rPr>
+      </w:pPr>
+      <w:r>
+        <w:rPr>
+          <w:b/>
+          <w:bCs/>
+          <w:i/>
+          <w:iCs/>
+          <w:sz w:val="32"/>
+          <w:szCs w:val="32"/>
+          <w:lang w:bidi="ar-EG"/>
+        </w:rPr>
+        <w:drawing>
+          <wp:inline distT="0" distB="0" distL="0" distR="0" wp14:anchorId="5687AA71" wp14:editId="0A34F9C7">
+            <wp:extent cx="4982283" cy="3625850"/>
+            <wp:effectExtent l="0" t="0" r="8890" b="0"/>
+            <wp:docPr id="28" name="Picture 28" descr="Timeline&#10;&#10;Description automatically generated"/>
+            <wp:cNvGraphicFramePr>
+              <a:graphicFrameLocks xmlns:a="http://schemas.openxmlformats.org/drawingml/2006/main" noChangeAspect="1"/>
+            </wp:cNvGraphicFramePr>
+            <a:graphic xmlns:a="http://schemas.openxmlformats.org/drawingml/2006/main">
+              <a:graphicData uri="http://schemas.openxmlformats.org/drawingml/2006/picture">
+                <pic:pic xmlns:pic="http://schemas.openxmlformats.org/drawingml/2006/picture">
+                  <pic:nvPicPr>
+                    <pic:cNvPr id="28" name="Picture 28" descr="Timeline&#10;&#10;Description automatically generated"/>
+                    <pic:cNvPicPr/>
+                  </pic:nvPicPr>
+                  <pic:blipFill>
+                    <a:blip r:embed="rId27"/>
+                    <a:stretch>
+                      <a:fillRect/>
+                    </a:stretch>
+                  </pic:blipFill>
+                  <pic:spPr>
+                    <a:xfrm>
+                      <a:off x="0" y="0"/>
+                      <a:ext cx="4987091" cy="3629349"/>
+                    </a:xfrm>
+                    <a:prstGeom prst="rect">
+                      <a:avLst/>
+                    </a:prstGeom>
+                  </pic:spPr>
+                </pic:pic>
+              </a:graphicData>
+            </a:graphic>
+          </wp:inline>
+        </w:drawing>
+      </w:r>
+    </w:p>
+    <w:p>
+      <w:pPr>
+        <w:jc w:val="center"/>
+        <w:rPr>
+          <w:b/>
+          <w:bCs/>
+          <w:i/>
+          <w:iCs/>
+          <w:sz w:val="32"/>
+          <w:szCs w:val="32"/>
+          <w:lang w:bidi="ar-EG"/>
+        </w:rPr>
+      </w:pPr>
+      <w:r>
+        <w:rPr>
+          <w:b/>
+          <w:bCs/>
+          <w:i/>
+          <w:iCs/>
+          <w:sz w:val="32"/>
+          <w:szCs w:val="32"/>
+          <w:lang w:bidi="ar-EG"/>
+        </w:rPr>
+        <w:t xml:space="preserve">Message </w:t>
+      </w:r>
+      <w:r>
+        <w:rPr>
+          <w:b/>
+          <w:bCs/>
+          <w:i/>
+          <w:iCs/>
+          <w:sz w:val="32"/>
+          <w:szCs w:val="32"/>
+          <w:lang w:bidi="ar-EG"/>
+        </w:rPr>
+        <w:t>3</w:t>
+      </w:r>
+      <w:r>
+        <w:rPr>
+          <w:b/>
+          <w:bCs/>
+          <w:i/>
+          <w:iCs/>
+          <w:sz w:val="32"/>
+          <w:szCs w:val="32"/>
+          <w:lang w:bidi="ar-EG"/>
+        </w:rPr>
+        <w:t xml:space="preserve"> </w:t>
+      </w:r>
+      <w:r>
+        <w:rPr>
+          <w:b/>
+          <w:bCs/>
+          <w:i/>
+          <w:iCs/>
+          <w:sz w:val="32"/>
+          <w:szCs w:val="32"/>
+          <w:lang w:bidi="ar-EG"/>
+        </w:rPr>
+        <w:t>demodulated</w:t>
+      </w:r>
+      <w:r>
+        <w:rPr>
+          <w:rFonts w:hint="cs"/>
+          <w:b/>
+          <w:bCs/>
+          <w:i/>
+          <w:iCs/>
+          <w:sz w:val="32"/>
+          <w:szCs w:val="32"/>
+          <w:rtl/>
+          <w:lang w:bidi="ar-EG"/>
+        </w:rPr>
+        <w:t xml:space="preserve"> </w:t>
+      </w:r>
+      <w:r>
+        <w:rPr>
+          <w:b/>
+          <w:bCs/>
+          <w:i/>
+          <w:iCs/>
+          <w:sz w:val="32"/>
+          <w:szCs w:val="32"/>
+          <w:lang w:bidi="ar-EG"/>
+        </w:rPr>
+        <w:t>PhaseShift</w:t>
+      </w:r>
+      <w:r>
+        <w:rPr>
+          <w:b/>
+          <w:bCs/>
+          <w:i/>
+          <w:iCs/>
+          <w:sz w:val="32"/>
+          <w:szCs w:val="32"/>
+          <w:lang w:bidi="ar-EG"/>
+        </w:rPr>
+        <w:t>9</w:t>
+      </w:r>
+      <w:r>
+        <w:rPr>
+          <w:b/>
+          <w:bCs/>
+          <w:i/>
+          <w:iCs/>
+          <w:sz w:val="32"/>
+          <w:szCs w:val="32"/>
+          <w:lang w:bidi="ar-EG"/>
+        </w:rPr>
+        <w:t>0:</w:t>
+      </w:r>
+    </w:p>
+    <w:p>
+      <w:pPr>
+        <w:jc w:val="center"/>
+        <w:rPr>
+          <w:b/>
+          <w:bCs/>
+          <w:i/>
+          <w:iCs/>
+          <w:sz w:val="32"/>
+          <w:szCs w:val="32"/>
+          <w:lang w:bidi="ar-EG"/>
+        </w:rPr>
+      </w:pPr>
+      <w:r>
+        <w:rPr>
+          <w:b/>
+          <w:bCs/>
+          <w:i/>
+          <w:iCs/>
+          <w:sz w:val="32"/>
+          <w:szCs w:val="32"/>
+          <w:lang w:bidi="ar-EG"/>
+        </w:rPr>
+        <w:drawing>
+          <wp:inline distT="0" distB="0" distL="0" distR="0" wp14:anchorId="6FE4AA3D" wp14:editId="682FF768">
+            <wp:extent cx="5472242" cy="3937000"/>
+            <wp:effectExtent l="0" t="0" r="0" b="6350"/>
+            <wp:docPr id="29" name="Picture 29" descr="Timeline&#10;&#10;Description automatically generated"/>
+            <wp:cNvGraphicFramePr>
+              <a:graphicFrameLocks xmlns:a="http://schemas.openxmlformats.org/drawingml/2006/main" noChangeAspect="1"/>
+            </wp:cNvGraphicFramePr>
+            <a:graphic xmlns:a="http://schemas.openxmlformats.org/drawingml/2006/main">
+              <a:graphicData uri="http://schemas.openxmlformats.org/drawingml/2006/picture">
+                <pic:pic xmlns:pic="http://schemas.openxmlformats.org/drawingml/2006/picture">
+                  <pic:nvPicPr>
+                    <pic:cNvPr id="29" name="Picture 29" descr="Timeline&#10;&#10;Description automatically generated"/>
+                    <pic:cNvPicPr/>
+                  </pic:nvPicPr>
+                  <pic:blipFill>
+                    <a:blip r:embed="rId28"/>
+                    <a:stretch>
+                      <a:fillRect/>
+                    </a:stretch>
+                  </pic:blipFill>
+                  <pic:spPr>
+                    <a:xfrm>
+                      <a:off x="0" y="0"/>
+                      <a:ext cx="5474366" cy="3938528"/>
+                    </a:xfrm>
+                    <a:prstGeom prst="rect">
+                      <a:avLst/>
+                    </a:prstGeom>
+                  </pic:spPr>
+                </pic:pic>
+              </a:graphicData>
+            </a:graphic>
+          </wp:inline>
+        </w:drawing>
+      </w:r>
+    </w:p>
+    <w:p>
+      <w:pPr>
+        <w:jc w:val="center"/>
+        <w:rPr>
+          <w:b/>
+          <w:bCs/>
+          <w:i/>
+          <w:iCs/>
+          <w:sz w:val="32"/>
+          <w:szCs w:val="32"/>
+          <w:lang w:bidi="ar-EG"/>
+        </w:rPr>
+      </w:pPr>
+    </w:p>
+    <w:p>
+      <w:pPr>
+        <w:jc w:val="center"/>
+        <w:rPr>
+          <w:b/>
+          <w:bCs/>
+          <w:i/>
+          <w:iCs/>
+          <w:sz w:val="32"/>
+          <w:szCs w:val="32"/>
+          <w:lang w:bidi="ar-EG"/>
+        </w:rPr>
+      </w:pPr>
+      <w:r>
+        <w:rPr>
+          <w:b/>
+          <w:bCs/>
+          <w:i/>
+          <w:iCs/>
+          <w:sz w:val="32"/>
+          <w:szCs w:val="32"/>
+          <w:lang w:bidi="ar-EG"/>
+        </w:rPr>
+        <w:lastRenderedPageBreak/>
+        <w:t xml:space="preserve">Message </w:t>
+      </w:r>
+      <w:r>
+        <w:rPr>
+          <w:b/>
+          <w:bCs/>
+          <w:i/>
+          <w:iCs/>
+          <w:sz w:val="32"/>
+          <w:szCs w:val="32"/>
+          <w:lang w:bidi="ar-EG"/>
+        </w:rPr>
+        <w:t>1</w:t>
+      </w:r>
+      <w:r>
+        <w:rPr>
+          <w:b/>
+          <w:bCs/>
+          <w:i/>
+          <w:iCs/>
+          <w:sz w:val="32"/>
+          <w:szCs w:val="32"/>
+          <w:lang w:bidi="ar-EG"/>
+        </w:rPr>
+        <w:t xml:space="preserve"> </w:t>
+      </w:r>
+      <w:r>
+        <w:rPr>
+          <w:b/>
+          <w:bCs/>
+          <w:i/>
+          <w:iCs/>
+          <w:sz w:val="32"/>
+          <w:szCs w:val="32"/>
+          <w:lang w:bidi="ar-EG"/>
+        </w:rPr>
+        <w:t xml:space="preserve">demodulated </w:t>
+      </w:r>
+      <w:r>
+        <w:rPr>
+          <w:b/>
+          <w:bCs/>
+          <w:i/>
+          <w:iCs/>
+          <w:sz w:val="32"/>
+          <w:szCs w:val="32"/>
+          <w:lang w:bidi="ar-EG"/>
+        </w:rPr>
+        <w:t>Carrier frequency increased by 2 Hz</w:t>
+      </w:r>
+      <w:r>
+        <w:rPr>
+          <w:b/>
+          <w:bCs/>
+          <w:i/>
+          <w:iCs/>
+          <w:sz w:val="32"/>
+          <w:szCs w:val="32"/>
+          <w:lang w:bidi="ar-EG"/>
+        </w:rPr>
+        <w:t>:</w:t>
+      </w:r>
+    </w:p>
+    <w:p>
+      <w:pPr>
+        <w:jc w:val="center"/>
+        <w:rPr>
+          <w:b/>
+          <w:bCs/>
+          <w:i/>
+          <w:iCs/>
+          <w:sz w:val="32"/>
+          <w:szCs w:val="32"/>
+          <w:rtl/>
+          <w:lang w:bidi="ar-EG"/>
+        </w:rPr>
+      </w:pPr>
+      <w:r>
+        <w:rPr>
+          <w:b/>
+          <w:bCs/>
+          <w:i/>
+          <w:iCs/>
+          <w:sz w:val="32"/>
+          <w:szCs w:val="32"/>
+          <w:lang w:bidi="ar-EG"/>
+        </w:rPr>
+        <w:drawing>
+          <wp:inline distT="0" distB="0" distL="0" distR="0" wp14:anchorId="25B29351" wp14:editId="525A852F">
+            <wp:extent cx="4668768" cy="3632200"/>
+            <wp:effectExtent l="0" t="0" r="0" b="6350"/>
+            <wp:docPr id="30" name="Picture 30" descr="Chart&#10;&#10;Description automatically generated"/>
+            <wp:cNvGraphicFramePr>
+              <a:graphicFrameLocks xmlns:a="http://schemas.openxmlformats.org/drawingml/2006/main" noChangeAspect="1"/>
+            </wp:cNvGraphicFramePr>
+            <a:graphic xmlns:a="http://schemas.openxmlformats.org/drawingml/2006/main">
+              <a:graphicData uri="http://schemas.openxmlformats.org/drawingml/2006/picture">
+                <pic:pic xmlns:pic="http://schemas.openxmlformats.org/drawingml/2006/picture">
+                  <pic:nvPicPr>
+                    <pic:cNvPr id="30" name="Picture 30" descr="Chart&#10;&#10;Description automatically generated"/>
+                    <pic:cNvPicPr/>
+                  </pic:nvPicPr>
+                  <pic:blipFill>
+                    <a:blip r:embed="rId29"/>
+                    <a:stretch>
+                      <a:fillRect/>
+                    </a:stretch>
+                  </pic:blipFill>
+                  <pic:spPr>
+                    <a:xfrm>
+                      <a:off x="0" y="0"/>
+                      <a:ext cx="4673542" cy="3635914"/>
+                    </a:xfrm>
+                    <a:prstGeom prst="rect">
+                      <a:avLst/>
+                    </a:prstGeom>
+                  </pic:spPr>
+                </pic:pic>
+              </a:graphicData>
+            </a:graphic>
+          </wp:inline>
+        </w:drawing>
+      </w:r>
+    </w:p>
+    <w:p>
+      <w:pPr>
+        <w:jc w:val="center"/>
+        <w:rPr>
+          <w:b/>
+          <w:bCs/>
+          <w:i/>
+          <w:iCs/>
+          <w:sz w:val="32"/>
+          <w:szCs w:val="32"/>
+          <w:rtl/>
+          <w:lang w:bidi="ar-EG"/>
+        </w:rPr>
+      </w:pPr>
+      <w:r>
+        <w:rPr>
+          <w:b/>
+          <w:bCs/>
+          <w:i/>
+          <w:iCs/>
+          <w:sz w:val="32"/>
+          <w:szCs w:val="32"/>
+          <w:lang w:bidi="ar-EG"/>
+        </w:rPr>
+        <w:t xml:space="preserve">Message </w:t>
+      </w:r>
+      <w:r>
+        <w:rPr>
+          <w:rFonts w:hint="cs"/>
+          <w:b/>
+          <w:bCs/>
+          <w:i/>
+          <w:iCs/>
+          <w:sz w:val="32"/>
+          <w:szCs w:val="32"/>
+          <w:rtl/>
+          <w:lang w:bidi="ar-EG"/>
+        </w:rPr>
+        <w:t>2</w:t>
+      </w:r>
+      <w:r>
+        <w:rPr>
+          <w:b/>
+          <w:bCs/>
+          <w:i/>
+          <w:iCs/>
+          <w:sz w:val="32"/>
+          <w:szCs w:val="32"/>
+          <w:lang w:bidi="ar-EG"/>
+        </w:rPr>
+        <w:t xml:space="preserve"> demodulated </w:t>
+      </w:r>
+      <w:r>
+        <w:rPr>
+          <w:b/>
+          <w:bCs/>
+          <w:i/>
+          <w:iCs/>
+          <w:sz w:val="32"/>
+          <w:szCs w:val="32"/>
+          <w:lang w:bidi="ar-EG"/>
+        </w:rPr>
+        <w:t>Carrier frequency increased by 2 Hz</w:t>
+      </w:r>
+      <w:r>
+        <w:rPr>
+          <w:b/>
+          <w:bCs/>
+          <w:i/>
+          <w:iCs/>
+          <w:sz w:val="32"/>
+          <w:szCs w:val="32"/>
+          <w:lang w:bidi="ar-EG"/>
+        </w:rPr>
+        <w:t>:</w:t>
+      </w:r>
+    </w:p>
+    <w:p>
+      <w:pPr>
+        <w:jc w:val="center"/>
+        <w:rPr>
+          <w:b/>
+          <w:bCs/>
+          <w:i/>
+          <w:iCs/>
+          <w:sz w:val="32"/>
+          <w:szCs w:val="32"/>
+          <w:rtl/>
+          <w:lang w:bidi="ar-EG"/>
+        </w:rPr>
+      </w:pPr>
+      <w:r>
+        <w:rPr>
+          <w:b/>
+          <w:bCs/>
+          <w:i/>
+          <w:iCs/>
+          <w:sz w:val="32"/>
+          <w:szCs w:val="32"/>
+          <w:lang w:bidi="ar-EG"/>
+        </w:rPr>
+        <w:drawing>
+          <wp:inline distT="0" distB="0" distL="0" distR="0" wp14:anchorId="68A778BE" wp14:editId="212DF10E">
+            <wp:extent cx="5772655" cy="4019550"/>
+            <wp:effectExtent l="0" t="0" r="0" b="0"/>
+            <wp:docPr id="31" name="Picture 31" descr="Timeline&#10;&#10;Description automatically generated"/>
+            <wp:cNvGraphicFramePr>
+              <a:graphicFrameLocks xmlns:a="http://schemas.openxmlformats.org/drawingml/2006/main" noChangeAspect="1"/>
+            </wp:cNvGraphicFramePr>
+            <a:graphic xmlns:a="http://schemas.openxmlformats.org/drawingml/2006/main">
+              <a:graphicData uri="http://schemas.openxmlformats.org/drawingml/2006/picture">
+                <pic:pic xmlns:pic="http://schemas.openxmlformats.org/drawingml/2006/picture">
+                  <pic:nvPicPr>
+                    <pic:cNvPr id="31" name="Picture 31" descr="Timeline&#10;&#10;Description automatically generated"/>
+                    <pic:cNvPicPr/>
+                  </pic:nvPicPr>
+                  <pic:blipFill>
+                    <a:blip r:embed="rId30"/>
+                    <a:stretch>
+                      <a:fillRect/>
+                    </a:stretch>
+                  </pic:blipFill>
+                  <pic:spPr>
+                    <a:xfrm>
+                      <a:off x="0" y="0"/>
+                      <a:ext cx="5774871" cy="4021093"/>
+                    </a:xfrm>
+                    <a:prstGeom prst="rect">
+                      <a:avLst/>
+                    </a:prstGeom>
+                  </pic:spPr>
+                </pic:pic>
+              </a:graphicData>
+            </a:graphic>
+          </wp:inline>
+        </w:drawing>
+      </w:r>
+    </w:p>
+    <w:p>
+      <w:pPr>
+        <w:jc w:val="center"/>
+        <w:rPr>
+          <w:b/>
+          <w:bCs/>
+          <w:i/>
+          <w:iCs/>
+          <w:sz w:val="32"/>
+          <w:szCs w:val="32"/>
+          <w:rtl/>
+          <w:lang w:bidi="ar-EG"/>
+        </w:rPr>
+      </w:pPr>
+    </w:p>
+    <w:p>
+      <w:pPr>
+        <w:jc w:val="center"/>
+        <w:rPr>
+          <w:b/>
+          <w:bCs/>
+          <w:i/>
+          <w:iCs/>
+          <w:sz w:val="32"/>
+          <w:szCs w:val="32"/>
+          <w:rtl/>
+          <w:lang w:bidi="ar-EG"/>
+        </w:rPr>
+      </w:pPr>
+      <w:r>
+        <w:rPr>
+          <w:b/>
+          <w:bCs/>
+          <w:i/>
+          <w:iCs/>
+          <w:sz w:val="32"/>
+          <w:szCs w:val="32"/>
+          <w:lang w:bidi="ar-EG"/>
+        </w:rPr>
+        <w:lastRenderedPageBreak/>
+        <w:t xml:space="preserve">Message </w:t>
+      </w:r>
+      <w:r>
+        <w:rPr>
+          <w:rFonts w:hint="cs"/>
+          <w:b/>
+          <w:bCs/>
+          <w:i/>
+          <w:iCs/>
+          <w:sz w:val="32"/>
+          <w:szCs w:val="32"/>
+          <w:rtl/>
+          <w:lang w:bidi="ar-EG"/>
+        </w:rPr>
+        <w:t>3</w:t>
+      </w:r>
+      <w:r>
+        <w:rPr>
+          <w:b/>
+          <w:bCs/>
+          <w:i/>
+          <w:iCs/>
+          <w:sz w:val="32"/>
+          <w:szCs w:val="32"/>
+          <w:lang w:bidi="ar-EG"/>
+        </w:rPr>
+        <w:t xml:space="preserve"> demodulated </w:t>
+      </w:r>
+      <w:r>
+        <w:rPr>
+          <w:b/>
+          <w:bCs/>
+          <w:i/>
+          <w:iCs/>
+          <w:sz w:val="32"/>
+          <w:szCs w:val="32"/>
+          <w:lang w:bidi="ar-EG"/>
+        </w:rPr>
+        <w:t>Carrier frequency increased by 2 Hz</w:t>
+      </w:r>
+      <w:r>
+        <w:rPr>
+          <w:b/>
+          <w:bCs/>
+          <w:i/>
+          <w:iCs/>
+          <w:sz w:val="32"/>
+          <w:szCs w:val="32"/>
+          <w:lang w:bidi="ar-EG"/>
+        </w:rPr>
+        <w:t>:</w:t>
+      </w:r>
+    </w:p>
+    <w:p>
+      <w:pPr>
+        <w:jc w:val="center"/>
+        <w:rPr>
+          <w:b/>
+          <w:bCs/>
+          <w:i/>
+          <w:iCs/>
+          <w:sz w:val="32"/>
+          <w:szCs w:val="32"/>
+          <w:rtl/>
+          <w:lang w:bidi="ar-EG"/>
+        </w:rPr>
+      </w:pPr>
+      <w:r>
+        <w:rPr>
+          <w:b/>
+          <w:bCs/>
+          <w:i/>
+          <w:iCs/>
+          <w:sz w:val="32"/>
+          <w:szCs w:val="32"/>
+          <w:lang w:bidi="ar-EG"/>
+        </w:rPr>
+        <w:drawing>
+          <wp:inline distT="0" distB="0" distL="0" distR="0" wp14:anchorId="63E8E08E" wp14:editId="15AD01AB">
+            <wp:extent cx="5181600" cy="3584648"/>
+            <wp:effectExtent l="0" t="0" r="0" b="0"/>
+            <wp:docPr id="32" name="Picture 32" descr="Timeline&#10;&#10;Description automatically generated with medium confidence"/>
+            <wp:cNvGraphicFramePr>
+              <a:graphicFrameLocks xmlns:a="http://schemas.openxmlformats.org/drawingml/2006/main" noChangeAspect="1"/>
+            </wp:cNvGraphicFramePr>
+            <a:graphic xmlns:a="http://schemas.openxmlformats.org/drawingml/2006/main">
+              <a:graphicData uri="http://schemas.openxmlformats.org/drawingml/2006/picture">
+                <pic:pic xmlns:pic="http://schemas.openxmlformats.org/drawingml/2006/picture">
+                  <pic:nvPicPr>
+                    <pic:cNvPr id="32" name="Picture 32" descr="Timeline&#10;&#10;Description automatically generated with medium confidence"/>
+                    <pic:cNvPicPr/>
+                  </pic:nvPicPr>
+                  <pic:blipFill>
+                    <a:blip r:embed="rId31"/>
+                    <a:stretch>
+                      <a:fillRect/>
+                    </a:stretch>
+                  </pic:blipFill>
+                  <pic:spPr>
+                    <a:xfrm>
+                      <a:off x="0" y="0"/>
+                      <a:ext cx="5183667" cy="3586078"/>
+                    </a:xfrm>
+                    <a:prstGeom prst="rect">
+                      <a:avLst/>
+                    </a:prstGeom>
+                  </pic:spPr>
+                </pic:pic>
+              </a:graphicData>
+            </a:graphic>
+          </wp:inline>
+        </w:drawing>
+      </w:r>
+    </w:p>
+    <w:p>
+      <w:pPr>
+        <w:jc w:val="center"/>
+        <w:rPr>
+          <w:b/>
+          <w:bCs/>
+          <w:i/>
+          <w:iCs/>
+          <w:sz w:val="32"/>
+          <w:szCs w:val="32"/>
+          <w:lang w:bidi="ar-EG"/>
+        </w:rPr>
+      </w:pPr>
+      <w:r>
+        <w:rPr>
+          <w:b/>
+          <w:bCs/>
+          <w:i/>
+          <w:iCs/>
+          <w:sz w:val="32"/>
+          <w:szCs w:val="32"/>
+          <w:lang w:bidi="ar-EG"/>
+        </w:rPr>
+        <w:t xml:space="preserve">Message 1 demodulated </w:t>
+      </w:r>
+      <w:r>
+        <w:rPr>
+          <w:b/>
+          <w:bCs/>
+          <w:i/>
+          <w:iCs/>
+          <w:sz w:val="32"/>
+          <w:szCs w:val="32"/>
+          <w:lang w:bidi="ar-EG"/>
+        </w:rPr>
+        <w:t xml:space="preserve">Carrier frequency increased by </w:t>
+      </w:r>
+      <w:r>
+        <w:rPr>
+          <w:rFonts w:hint="cs"/>
+          <w:b/>
+          <w:bCs/>
+          <w:i/>
+          <w:iCs/>
+          <w:sz w:val="32"/>
+          <w:szCs w:val="32"/>
+          <w:rtl/>
+          <w:lang w:bidi="ar-EG"/>
+        </w:rPr>
+        <w:t>10</w:t>
+      </w:r>
+      <w:r>
+        <w:rPr>
+          <w:b/>
+          <w:bCs/>
+          <w:i/>
+          <w:iCs/>
+          <w:sz w:val="32"/>
+          <w:szCs w:val="32"/>
+          <w:lang w:bidi="ar-EG"/>
+        </w:rPr>
+        <w:t xml:space="preserve"> Hz</w:t>
+      </w:r>
+      <w:r>
+        <w:rPr>
+          <w:b/>
+          <w:bCs/>
+          <w:i/>
+          <w:iCs/>
+          <w:sz w:val="32"/>
+          <w:szCs w:val="32"/>
+          <w:lang w:bidi="ar-EG"/>
+        </w:rPr>
+        <w:t>:</w:t>
+      </w:r>
+    </w:p>
+    <w:p>
+      <w:pPr>
+        <w:jc w:val="center"/>
+        <w:rPr>
+          <w:b/>
+          <w:bCs/>
+          <w:i/>
+          <w:iCs/>
+          <w:sz w:val="32"/>
+          <w:szCs w:val="32"/>
+          <w:rtl/>
+          <w:lang w:bidi="ar-EG"/>
+        </w:rPr>
+      </w:pPr>
+    </w:p>
+    <w:p>
+      <w:pPr>
+        <w:jc w:val="center"/>
+        <w:rPr>
+          <w:b/>
+          <w:bCs/>
+          <w:i/>
+          <w:iCs/>
+          <w:sz w:val="32"/>
+          <w:szCs w:val="32"/>
+          <w:rtl/>
+          <w:lang w:bidi="ar-EG"/>
+        </w:rPr>
+      </w:pPr>
+      <w:r>
+        <w:rPr>
+          <w:b/>
+          <w:bCs/>
+          <w:i/>
+          <w:iCs/>
+          <w:sz w:val="32"/>
+          <w:szCs w:val="32"/>
+          <w:lang w:bidi="ar-EG"/>
+        </w:rPr>
+        <w:drawing>
+          <wp:inline distT="0" distB="0" distL="0" distR="0" wp14:anchorId="22841909" wp14:editId="32A6F206">
+            <wp:extent cx="5073650" cy="3656527"/>
+            <wp:effectExtent l="0" t="0" r="0" b="1270"/>
+            <wp:docPr id="33" name="Picture 33" descr="A picture containing chart&#10;&#10;Description automatically generated"/>
+            <wp:cNvGraphicFramePr>
+              <a:graphicFrameLocks xmlns:a="http://schemas.openxmlformats.org/drawingml/2006/main" noChangeAspect="1"/>
+            </wp:cNvGraphicFramePr>
+            <a:graphic xmlns:a="http://schemas.openxmlformats.org/drawingml/2006/main">
+              <a:graphicData uri="http://schemas.openxmlformats.org/drawingml/2006/picture">
+                <pic:pic xmlns:pic="http://schemas.openxmlformats.org/drawingml/2006/picture">
+                  <pic:nvPicPr>
+                    <pic:cNvPr id="33" name="Picture 33" descr="A picture containing chart&#10;&#10;Description automatically generated"/>
+                    <pic:cNvPicPr/>
+                  </pic:nvPicPr>
+                  <pic:blipFill>
+                    <a:blip r:embed="rId32"/>
+                    <a:stretch>
+                      <a:fillRect/>
+                    </a:stretch>
+                  </pic:blipFill>
+                  <pic:spPr>
+                    <a:xfrm>
+                      <a:off x="0" y="0"/>
+                      <a:ext cx="5078632" cy="3660117"/>
+                    </a:xfrm>
+                    <a:prstGeom prst="rect">
+                      <a:avLst/>
+                    </a:prstGeom>
+                  </pic:spPr>
+                </pic:pic>
+              </a:graphicData>
+            </a:graphic>
+          </wp:inline>
+        </w:drawing>
+      </w:r>
+    </w:p>
+    <w:p>
+      <w:pPr>
+        <w:jc w:val="center"/>
+        <w:rPr>
+          <w:b/>
+          <w:bCs/>
+          <w:i/>
+          <w:iCs/>
+          <w:sz w:val="32"/>
+          <w:szCs w:val="32"/>
+          <w:rtl/>
+          <w:lang w:bidi="ar-EG"/>
+        </w:rPr>
+      </w:pPr>
+    </w:p>
+    <w:p>
+      <w:pPr>
+        <w:jc w:val="center"/>
+        <w:rPr>
+          <w:b/>
+          <w:bCs/>
+          <w:i/>
+          <w:iCs/>
+          <w:sz w:val="32"/>
+          <w:szCs w:val="32"/>
+          <w:rtl/>
+          <w:lang w:bidi="ar-EG"/>
+        </w:rPr>
+      </w:pPr>
+    </w:p>
+    <w:p>
+      <w:pPr>
+        <w:jc w:val="center"/>
+        <w:rPr>
+          <w:b/>
+          <w:bCs/>
+          <w:i/>
+          <w:iCs/>
+          <w:sz w:val="32"/>
+          <w:szCs w:val="32"/>
+          <w:rtl/>
+          <w:lang w:bidi="ar-EG"/>
+        </w:rPr>
+      </w:pPr>
+      <w:r>
+        <w:rPr>
+          <w:b/>
+          <w:bCs/>
+          <w:i/>
+          <w:iCs/>
+          <w:sz w:val="32"/>
+          <w:szCs w:val="32"/>
+          <w:lang w:bidi="ar-EG"/>
+        </w:rPr>
+        <w:t xml:space="preserve">Message </w:t>
+      </w:r>
+      <w:r>
+        <w:rPr>
+          <w:b/>
+          <w:bCs/>
+          <w:i/>
+          <w:iCs/>
+          <w:sz w:val="32"/>
+          <w:szCs w:val="32"/>
+          <w:lang w:bidi="ar-EG"/>
+        </w:rPr>
+        <w:t>2</w:t>
+      </w:r>
+      <w:r>
+        <w:rPr>
+          <w:b/>
+          <w:bCs/>
+          <w:i/>
+          <w:iCs/>
+          <w:sz w:val="32"/>
+          <w:szCs w:val="32"/>
+          <w:lang w:bidi="ar-EG"/>
+        </w:rPr>
+        <w:t xml:space="preserve"> demodulated </w:t>
+      </w:r>
+      <w:r>
+        <w:rPr>
+          <w:b/>
+          <w:bCs/>
+          <w:i/>
+          <w:iCs/>
+          <w:sz w:val="32"/>
+          <w:szCs w:val="32"/>
+          <w:lang w:bidi="ar-EG"/>
+        </w:rPr>
+        <w:t xml:space="preserve">Carrier frequency increased by </w:t>
+      </w:r>
+      <w:r>
+        <w:rPr>
+          <w:b/>
+          <w:bCs/>
+          <w:i/>
+          <w:iCs/>
+          <w:sz w:val="32"/>
+          <w:szCs w:val="32"/>
+          <w:lang w:bidi="ar-EG"/>
+        </w:rPr>
+        <w:t>10</w:t>
+      </w:r>
+      <w:r>
+        <w:rPr>
+          <w:b/>
+          <w:bCs/>
+          <w:i/>
+          <w:iCs/>
+          <w:sz w:val="32"/>
+          <w:szCs w:val="32"/>
+          <w:lang w:bidi="ar-EG"/>
+        </w:rPr>
+        <w:t xml:space="preserve"> Hz</w:t>
+      </w:r>
+      <w:r>
+        <w:rPr>
+          <w:b/>
+          <w:bCs/>
+          <w:i/>
+          <w:iCs/>
+          <w:sz w:val="32"/>
+          <w:szCs w:val="32"/>
+          <w:lang w:bidi="ar-EG"/>
+        </w:rPr>
+        <w:t>:</w:t>
+      </w:r>
+    </w:p>
+    <w:p>
+      <w:pPr>
+        <w:jc w:val="center"/>
+        <w:rPr>
+          <w:b/>
+          <w:bCs/>
+          <w:i/>
+          <w:iCs/>
+          <w:sz w:val="32"/>
+          <w:szCs w:val="32"/>
+          <w:rtl/>
+          <w:lang w:bidi="ar-EG"/>
+        </w:rPr>
+      </w:pPr>
+      <w:r>
+        <w:rPr>
+          <w:b/>
+          <w:bCs/>
+          <w:i/>
+          <w:iCs/>
+          <w:sz w:val="32"/>
+          <w:szCs w:val="32"/>
+          <w:lang w:bidi="ar-EG"/>
+        </w:rPr>
+        <w:drawing>
+          <wp:inline distT="0" distB="0" distL="0" distR="0" wp14:anchorId="1D8F1C00" wp14:editId="6CA9303C">
+            <wp:extent cx="4753218" cy="3619500"/>
+            <wp:effectExtent l="0" t="0" r="9525" b="0"/>
+            <wp:docPr id="34" name="Picture 34" descr="Timeline&#10;&#10;Description automatically generated"/>
+            <wp:cNvGraphicFramePr>
+              <a:graphicFrameLocks xmlns:a="http://schemas.openxmlformats.org/drawingml/2006/main" noChangeAspect="1"/>
+            </wp:cNvGraphicFramePr>
+            <a:graphic xmlns:a="http://schemas.openxmlformats.org/drawingml/2006/main">
+              <a:graphicData uri="http://schemas.openxmlformats.org/drawingml/2006/picture">
+                <pic:pic xmlns:pic="http://schemas.openxmlformats.org/drawingml/2006/picture">
+                  <pic:nvPicPr>
+                    <pic:cNvPr id="34" name="Picture 34" descr="Timeline&#10;&#10;Description automatically generated"/>
+                    <pic:cNvPicPr/>
+                  </pic:nvPicPr>
+                  <pic:blipFill>
+                    <a:blip r:embed="rId33"/>
+                    <a:stretch>
+                      <a:fillRect/>
+                    </a:stretch>
+                  </pic:blipFill>
+                  <pic:spPr>
+                    <a:xfrm>
+                      <a:off x="0" y="0"/>
+                      <a:ext cx="4756682" cy="3622138"/>
+                    </a:xfrm>
+                    <a:prstGeom prst="rect">
+                      <a:avLst/>
+                    </a:prstGeom>
+                  </pic:spPr>
+                </pic:pic>
+              </a:graphicData>
+            </a:graphic>
+          </wp:inline>
+        </w:drawing>
+      </w:r>
+    </w:p>
+    <w:p>
+      <w:pPr>
+        <w:jc w:val="center"/>
+        <w:rPr>
+          <w:b/>
+          <w:bCs/>
+          <w:i/>
+          <w:iCs/>
+          <w:sz w:val="32"/>
+          <w:szCs w:val="32"/>
+          <w:rtl/>
+          <w:lang w:bidi="ar-EG"/>
+        </w:rPr>
+      </w:pPr>
+      <w:r>
+        <w:rPr>
+          <w:b/>
+          <w:bCs/>
+          <w:i/>
+          <w:iCs/>
+          <w:sz w:val="32"/>
+          <w:szCs w:val="32"/>
+          <w:lang w:bidi="ar-EG"/>
+        </w:rPr>
+        <w:t xml:space="preserve">Message </w:t>
+      </w:r>
+      <w:r>
+        <w:rPr>
+          <w:b/>
+          <w:bCs/>
+          <w:i/>
+          <w:iCs/>
+          <w:sz w:val="32"/>
+          <w:szCs w:val="32"/>
+          <w:lang w:bidi="ar-EG"/>
+        </w:rPr>
+        <w:t>3</w:t>
+      </w:r>
+      <w:r>
+        <w:rPr>
+          <w:b/>
+          <w:bCs/>
+          <w:i/>
+          <w:iCs/>
+          <w:sz w:val="32"/>
+          <w:szCs w:val="32"/>
+          <w:lang w:bidi="ar-EG"/>
+        </w:rPr>
+        <w:t xml:space="preserve"> demodulated </w:t>
+      </w:r>
+      <w:r>
+        <w:rPr>
+          <w:b/>
+          <w:bCs/>
+          <w:i/>
+          <w:iCs/>
+          <w:sz w:val="32"/>
+          <w:szCs w:val="32"/>
+          <w:lang w:bidi="ar-EG"/>
+        </w:rPr>
+        <w:t xml:space="preserve">Carrier frequency increased by </w:t>
+      </w:r>
+      <w:r>
+        <w:rPr>
+          <w:b/>
+          <w:bCs/>
+          <w:i/>
+          <w:iCs/>
+          <w:sz w:val="32"/>
+          <w:szCs w:val="32"/>
+          <w:lang w:bidi="ar-EG"/>
+        </w:rPr>
+        <w:t>10</w:t>
+      </w:r>
+      <w:r>
+        <w:rPr>
+          <w:b/>
+          <w:bCs/>
+          <w:i/>
+          <w:iCs/>
+          <w:sz w:val="32"/>
+          <w:szCs w:val="32"/>
+          <w:lang w:bidi="ar-EG"/>
+        </w:rPr>
+        <w:t xml:space="preserve"> Hz</w:t>
+      </w:r>
+      <w:r>
+        <w:rPr>
+          <w:b/>
+          <w:bCs/>
+          <w:i/>
+          <w:iCs/>
+          <w:sz w:val="32"/>
+          <w:szCs w:val="32"/>
+          <w:lang w:bidi="ar-EG"/>
+        </w:rPr>
+        <w:t>:</w:t>
+      </w:r>
+    </w:p>
+    <w:p>
+      <w:pPr>
+        <w:jc w:val="center"/>
+        <w:rPr>
+          <w:b/>
+          <w:bCs/>
+          <w:i/>
+          <w:iCs/>
+          <w:sz w:val="32"/>
+          <w:szCs w:val="32"/>
+          <w:rtl/>
+          <w:lang w:bidi="ar-EG"/>
+        </w:rPr>
+      </w:pPr>
+      <w:r>
+        <w:rPr>
+          <w:b/>
+          <w:bCs/>
+          <w:i/>
+          <w:iCs/>
+          <w:sz w:val="32"/>
+          <w:szCs w:val="32"/>
+          <w:lang w:bidi="ar-EG"/>
+        </w:rPr>
+        <w:drawing>
+          <wp:inline distT="0" distB="0" distL="0" distR="0" wp14:anchorId="328BF979" wp14:editId="3EEE7837">
+            <wp:extent cx="4305673" cy="3185436"/>
+            <wp:effectExtent l="0" t="0" r="0" b="0"/>
+            <wp:docPr id="35" name="Picture 35" descr="Timeline&#10;&#10;Description automatically generated"/>
+            <wp:cNvGraphicFramePr>
+              <a:graphicFrameLocks xmlns:a="http://schemas.openxmlformats.org/drawingml/2006/main" noChangeAspect="1"/>
+            </wp:cNvGraphicFramePr>
+            <a:graphic xmlns:a="http://schemas.openxmlformats.org/drawingml/2006/main">
+              <a:graphicData uri="http://schemas.openxmlformats.org/drawingml/2006/picture">
+                <pic:pic xmlns:pic="http://schemas.openxmlformats.org/drawingml/2006/picture">
+                  <pic:nvPicPr>
+                    <pic:cNvPr id="35" name="Picture 35" descr="Timeline&#10;&#10;Description automatically generated"/>
+                    <pic:cNvPicPr/>
+                  </pic:nvPicPr>
+                  <pic:blipFill>
+                    <a:blip r:embed="rId34"/>
+                    <a:stretch>
+                      <a:fillRect/>
+                    </a:stretch>
+                  </pic:blipFill>
+                  <pic:spPr>
+                    <a:xfrm>
+                      <a:off x="0" y="0"/>
+                      <a:ext cx="4305673" cy="3185436"/>
+                    </a:xfrm>
+                    <a:prstGeom prst="rect">
+                      <a:avLst/>
+                    </a:prstGeom>
+                  </pic:spPr>
+                </pic:pic>
+              </a:graphicData>
+            </a:graphic>
+          </wp:inline>
+        </w:drawing>
+      </w:r>
+    </w:p>
+    <w:p>
+      <w:pPr>
+        <w:jc w:val="center"/>
+        <w:rPr>
+          <w:rFonts w:hint="cs"/>
+          <w:b/>
+          <w:bCs/>
+          <w:i/>
+          <w:iCs/>
+          <w:sz w:val="32"/>
+          <w:szCs w:val="32"/>
+          <w:rtl/>
+          <w:lang w:bidi="ar-EG"/>
+        </w:rPr>
+      </w:pPr>
     </w:p>
     <w:sectPr>
       <w:pgSz w:w="12240" w:h="15840" w:code="1"/>
@@ -4445,7 +7117,7 @@
   <w:style w:type="paragraph" w:default="1" w:styleId="Normal">
     <w:name w:val="Normal"/>
     <w:qFormat/>
-    <w:rsid w:val="00C76498"/>
+    <w:rsid w:val="00622273"/>
   </w:style>
   <w:style w:type="character" w:default="1" w:styleId="DefaultParagraphFont">
     <w:name w:val="Default Paragraph Font"/>

</xml_diff>